<commit_message>
Fixed mistakes in docs
</commit_message>
<xml_diff>
--- a/docs/test_delays.docx
+++ b/docs/test_delays.docx
@@ -2272,72 +2272,6 @@
         <w:spacing w:lineRule="auto" w:line="360"/>
         <w:rPr>
           <w:rFonts w:ascii="Times New Roman" w:hAnsi="Times New Roman"/>
-          <w:b w:val="false"/>
-          <w:b w:val="false"/>
-          <w:i w:val="false"/>
-          <w:i w:val="false"/>
-          <w:caps w:val="false"/>
-          <w:smallCaps w:val="false"/>
-          <w:color w:val="000000"/>
-          <w:spacing w:val="0"/>
-          <w:sz w:val="28"/>
-          <w:szCs w:val="28"/>
-        </w:rPr>
-      </w:pPr>
-      <w:r>
-        <w:rPr>
-          <w:rFonts w:ascii="Times New Roman" w:hAnsi="Times New Roman"/>
-          <w:b w:val="false"/>
-          <w:i w:val="false"/>
-          <w:caps w:val="false"/>
-          <w:smallCaps w:val="false"/>
-          <w:color w:val="000000"/>
-          <w:spacing w:val="0"/>
-          <w:sz w:val="28"/>
-          <w:szCs w:val="28"/>
-        </w:rPr>
-        <w:tab/>
-        <w:t>После получения последнего сообщения подписчик выведет соответствующее сообщение, после этого можно завершать работу издателя с помощью комбинации клавиш: Ctrl+C.</w:t>
-      </w:r>
-    </w:p>
-    <w:p>
-      <w:pPr>
-        <w:pStyle w:val="Normal"/>
-        <w:spacing w:lineRule="auto" w:line="360"/>
-        <w:rPr>
-          <w:rFonts w:ascii="Times New Roman" w:hAnsi="Times New Roman"/>
-          <w:b w:val="false"/>
-          <w:b w:val="false"/>
-          <w:i w:val="false"/>
-          <w:i w:val="false"/>
-          <w:caps w:val="false"/>
-          <w:smallCaps w:val="false"/>
-          <w:color w:val="000000"/>
-          <w:spacing w:val="0"/>
-          <w:sz w:val="28"/>
-          <w:szCs w:val="28"/>
-        </w:rPr>
-      </w:pPr>
-      <w:r>
-        <w:rPr>
-          <w:rFonts w:ascii="Times New Roman" w:hAnsi="Times New Roman"/>
-          <w:b w:val="false"/>
-          <w:i w:val="false"/>
-          <w:caps w:val="false"/>
-          <w:smallCaps w:val="false"/>
-          <w:color w:val="000000"/>
-          <w:spacing w:val="0"/>
-          <w:sz w:val="28"/>
-          <w:szCs w:val="28"/>
-        </w:rPr>
-      </w:r>
-    </w:p>
-    <w:p>
-      <w:pPr>
-        <w:pStyle w:val="Normal"/>
-        <w:spacing w:lineRule="auto" w:line="360"/>
-        <w:rPr>
-          <w:rFonts w:ascii="Times New Roman" w:hAnsi="Times New Roman"/>
           <w:caps w:val="false"/>
           <w:smallCaps w:val="false"/>
           <w:color w:val="000000"/>
@@ -3382,7 +3316,18 @@
         </w:rPr>
       </w:pPr>
       <w:r>
-        <w:rPr/>
+        <w:rPr>
+          <w:rFonts w:ascii="Times New Roman" w:hAnsi="Times New Roman"/>
+          <w:b/>
+          <w:bCs/>
+          <w:i w:val="false"/>
+          <w:caps w:val="false"/>
+          <w:smallCaps w:val="false"/>
+          <w:color w:val="000000"/>
+          <w:spacing w:val="0"/>
+          <w:sz w:val="28"/>
+          <w:szCs w:val="28"/>
+        </w:rPr>
       </w:r>
     </w:p>
     <w:p>
@@ -3394,6 +3339,7 @@
           <w:rFonts w:ascii="Times New Roman" w:hAnsi="Times New Roman"/>
           <w:b/>
           <w:b/>
+          <w:bCs/>
           <w:i w:val="false"/>
           <w:i w:val="false"/>
           <w:caps w:val="false"/>
@@ -3417,6 +3363,145 @@
           <w:sz w:val="28"/>
           <w:szCs w:val="28"/>
         </w:rPr>
+      </w:r>
+    </w:p>
+    <w:p>
+      <w:pPr>
+        <w:pStyle w:val="Normal"/>
+        <w:spacing w:lineRule="auto" w:line="360"/>
+        <w:jc w:val="center"/>
+        <w:rPr>
+          <w:rFonts w:ascii="Times New Roman" w:hAnsi="Times New Roman"/>
+          <w:b/>
+          <w:b/>
+          <w:bCs/>
+          <w:i w:val="false"/>
+          <w:i w:val="false"/>
+          <w:caps w:val="false"/>
+          <w:smallCaps w:val="false"/>
+          <w:color w:val="000000"/>
+          <w:spacing w:val="0"/>
+          <w:sz w:val="28"/>
+          <w:szCs w:val="28"/>
+        </w:rPr>
+      </w:pPr>
+      <w:r>
+        <w:rPr>
+          <w:rFonts w:ascii="Times New Roman" w:hAnsi="Times New Roman"/>
+          <w:b/>
+          <w:bCs/>
+          <w:i w:val="false"/>
+          <w:caps w:val="false"/>
+          <w:smallCaps w:val="false"/>
+          <w:color w:val="000000"/>
+          <w:spacing w:val="0"/>
+          <w:sz w:val="28"/>
+          <w:szCs w:val="28"/>
+        </w:rPr>
+      </w:r>
+    </w:p>
+    <w:p>
+      <w:pPr>
+        <w:pStyle w:val="Normal"/>
+        <w:spacing w:lineRule="auto" w:line="360"/>
+        <w:jc w:val="center"/>
+        <w:rPr>
+          <w:rFonts w:ascii="Times New Roman" w:hAnsi="Times New Roman"/>
+          <w:b/>
+          <w:b/>
+          <w:bCs/>
+          <w:i w:val="false"/>
+          <w:i w:val="false"/>
+          <w:caps w:val="false"/>
+          <w:smallCaps w:val="false"/>
+          <w:color w:val="000000"/>
+          <w:spacing w:val="0"/>
+          <w:sz w:val="28"/>
+          <w:szCs w:val="28"/>
+        </w:rPr>
+      </w:pPr>
+      <w:r>
+        <w:rPr>
+          <w:rFonts w:ascii="Times New Roman" w:hAnsi="Times New Roman"/>
+          <w:b/>
+          <w:bCs/>
+          <w:i w:val="false"/>
+          <w:caps w:val="false"/>
+          <w:smallCaps w:val="false"/>
+          <w:color w:val="000000"/>
+          <w:spacing w:val="0"/>
+          <w:sz w:val="28"/>
+          <w:szCs w:val="28"/>
+        </w:rPr>
+      </w:r>
+    </w:p>
+    <w:p>
+      <w:pPr>
+        <w:pStyle w:val="Normal"/>
+        <w:spacing w:lineRule="auto" w:line="360"/>
+        <w:jc w:val="center"/>
+        <w:rPr>
+          <w:rFonts w:ascii="Times New Roman" w:hAnsi="Times New Roman"/>
+          <w:b/>
+          <w:b/>
+          <w:bCs/>
+          <w:i w:val="false"/>
+          <w:i w:val="false"/>
+          <w:caps w:val="false"/>
+          <w:smallCaps w:val="false"/>
+          <w:color w:val="000000"/>
+          <w:spacing w:val="0"/>
+          <w:sz w:val="28"/>
+          <w:szCs w:val="28"/>
+        </w:rPr>
+      </w:pPr>
+      <w:r>
+        <w:rPr>
+          <w:rFonts w:ascii="Times New Roman" w:hAnsi="Times New Roman"/>
+          <w:b/>
+          <w:bCs/>
+          <w:i w:val="false"/>
+          <w:caps w:val="false"/>
+          <w:smallCaps w:val="false"/>
+          <w:color w:val="000000"/>
+          <w:spacing w:val="0"/>
+          <w:sz w:val="28"/>
+          <w:szCs w:val="28"/>
+        </w:rPr>
+      </w:r>
+    </w:p>
+    <w:p>
+      <w:pPr>
+        <w:pStyle w:val="Normal"/>
+        <w:spacing w:lineRule="auto" w:line="360"/>
+        <w:jc w:val="center"/>
+        <w:rPr>
+          <w:rFonts w:ascii="Times New Roman" w:hAnsi="Times New Roman"/>
+          <w:b/>
+          <w:b/>
+          <w:i w:val="false"/>
+          <w:i w:val="false"/>
+          <w:caps w:val="false"/>
+          <w:smallCaps w:val="false"/>
+          <w:color w:val="000000"/>
+          <w:spacing w:val="0"/>
+          <w:sz w:val="28"/>
+          <w:szCs w:val="28"/>
+        </w:rPr>
+      </w:pPr>
+      <w:r>
+        <w:rPr>
+          <w:rFonts w:ascii="Times New Roman" w:hAnsi="Times New Roman"/>
+          <w:b/>
+          <w:bCs/>
+          <w:i w:val="false"/>
+          <w:caps w:val="false"/>
+          <w:smallCaps w:val="false"/>
+          <w:color w:val="000000"/>
+          <w:spacing w:val="0"/>
+          <w:sz w:val="28"/>
+          <w:szCs w:val="28"/>
+        </w:rPr>
         <w:t>6. Результаты.</w:t>
       </w:r>
     </w:p>
@@ -3493,39 +3578,6 @@
         <w:pStyle w:val="Normal"/>
         <w:spacing w:lineRule="auto" w:line="360"/>
         <w:jc w:val="left"/>
-        <w:rPr>
-          <w:rFonts w:ascii="Times New Roman" w:hAnsi="Times New Roman"/>
-          <w:b w:val="false"/>
-          <w:b w:val="false"/>
-          <w:i w:val="false"/>
-          <w:i w:val="false"/>
-          <w:caps w:val="false"/>
-          <w:smallCaps w:val="false"/>
-          <w:color w:val="000000"/>
-          <w:spacing w:val="0"/>
-          <w:sz w:val="28"/>
-          <w:szCs w:val="28"/>
-        </w:rPr>
-      </w:pPr>
-      <w:r>
-        <w:rPr>
-          <w:rFonts w:ascii="Times New Roman" w:hAnsi="Times New Roman"/>
-          <w:b w:val="false"/>
-          <w:i w:val="false"/>
-          <w:caps w:val="false"/>
-          <w:smallCaps w:val="false"/>
-          <w:color w:val="000000"/>
-          <w:spacing w:val="0"/>
-          <w:sz w:val="28"/>
-          <w:szCs w:val="28"/>
-        </w:rPr>
-        <w:t>OpenSplice:</w:t>
-      </w:r>
-    </w:p>
-    <w:p>
-      <w:pPr>
-        <w:pStyle w:val="Normal"/>
-        <w:spacing w:lineRule="auto" w:line="360"/>
         <w:rPr>
           <w:rFonts w:ascii="Times New Roman" w:hAnsi="Times New Roman"/>
           <w:b w:val="false"/>
@@ -3556,12 +3608,12 @@
           <wp:anchor behindDoc="0" distT="0" distB="0" distL="0" distR="0" simplePos="0" locked="0" layoutInCell="1" allowOverlap="1" relativeHeight="2">
             <wp:simplePos x="0" y="0"/>
             <wp:positionH relativeFrom="column">
-              <wp:posOffset>988695</wp:posOffset>
+              <wp:posOffset>1223010</wp:posOffset>
             </wp:positionH>
             <wp:positionV relativeFrom="paragraph">
-              <wp:posOffset>53975</wp:posOffset>
+              <wp:posOffset>328930</wp:posOffset>
             </wp:positionV>
-            <wp:extent cx="4621530" cy="3466465"/>
+            <wp:extent cx="4323715" cy="3242945"/>
             <wp:effectExtent l="0" t="0" r="0" b="0"/>
             <wp:wrapTopAndBottom/>
             <wp:docPr id="1" name="Изображение1" descr=""/>
@@ -3586,7 +3638,7 @@
                   <pic:spPr bwMode="auto">
                     <a:xfrm>
                       <a:off x="0" y="0"/>
-                      <a:ext cx="4621530" cy="3466465"/>
+                      <a:ext cx="4323715" cy="3242945"/>
                     </a:xfrm>
                     <a:prstGeom prst="rect">
                       <a:avLst/>
@@ -3598,6 +3650,52 @@
           </wp:anchor>
         </w:drawing>
       </w:r>
+      <w:r>
+        <w:rPr>
+          <w:rFonts w:ascii="Times New Roman" w:hAnsi="Times New Roman"/>
+          <w:b w:val="false"/>
+          <w:i w:val="false"/>
+          <w:caps w:val="false"/>
+          <w:smallCaps w:val="false"/>
+          <w:color w:val="000000"/>
+          <w:spacing w:val="0"/>
+          <w:sz w:val="28"/>
+          <w:szCs w:val="28"/>
+        </w:rPr>
+        <w:t>OpenSplice:</w:t>
+      </w:r>
+    </w:p>
+    <w:p>
+      <w:pPr>
+        <w:pStyle w:val="Normal"/>
+        <w:spacing w:lineRule="auto" w:line="360"/>
+        <w:rPr>
+          <w:rFonts w:ascii="Times New Roman" w:hAnsi="Times New Roman"/>
+          <w:b w:val="false"/>
+          <w:b w:val="false"/>
+          <w:i w:val="false"/>
+          <w:i w:val="false"/>
+          <w:caps w:val="false"/>
+          <w:smallCaps w:val="false"/>
+          <w:color w:val="000000"/>
+          <w:spacing w:val="0"/>
+          <w:sz w:val="28"/>
+          <w:szCs w:val="28"/>
+        </w:rPr>
+      </w:pPr>
+      <w:r>
+        <w:rPr>
+          <w:rFonts w:ascii="Times New Roman" w:hAnsi="Times New Roman"/>
+          <w:b w:val="false"/>
+          <w:i w:val="false"/>
+          <w:caps w:val="false"/>
+          <w:smallCaps w:val="false"/>
+          <w:color w:val="000000"/>
+          <w:spacing w:val="0"/>
+          <w:sz w:val="28"/>
+          <w:szCs w:val="28"/>
+        </w:rPr>
+      </w:r>
     </w:p>
     <w:p>
       <w:pPr>
@@ -3622,12 +3720,12 @@
           <wp:anchor behindDoc="0" distT="0" distB="0" distL="0" distR="0" simplePos="0" locked="0" layoutInCell="1" allowOverlap="1" relativeHeight="3">
             <wp:simplePos x="0" y="0"/>
             <wp:positionH relativeFrom="column">
-              <wp:posOffset>802005</wp:posOffset>
+              <wp:posOffset>1218565</wp:posOffset>
             </wp:positionH>
             <wp:positionV relativeFrom="paragraph">
               <wp:posOffset>262890</wp:posOffset>
             </wp:positionV>
-            <wp:extent cx="4726940" cy="3545205"/>
+            <wp:extent cx="4310380" cy="3232785"/>
             <wp:effectExtent l="0" t="0" r="0" b="0"/>
             <wp:wrapTopAndBottom/>
             <wp:docPr id="2" name="Изображение2" descr=""/>
@@ -3652,7 +3750,7 @@
                   <pic:spPr bwMode="auto">
                     <a:xfrm>
                       <a:off x="0" y="0"/>
-                      <a:ext cx="4726940" cy="3545205"/>
+                      <a:ext cx="4310380" cy="3232785"/>
                     </a:xfrm>
                     <a:prstGeom prst="rect">
                       <a:avLst/>
@@ -5356,7 +5454,7 @@
         </w:tblBorders>
         <w:tblCellMar>
           <w:top w:w="55" w:type="dxa"/>
-          <w:left w:w="53" w:type="dxa"/>
+          <w:left w:w="52" w:type="dxa"/>
           <w:bottom w:w="55" w:type="dxa"/>
           <w:right w:w="55" w:type="dxa"/>
         </w:tblCellMar>
@@ -6503,7 +6601,7 @@
         </w:tblBorders>
         <w:tblCellMar>
           <w:top w:w="55" w:type="dxa"/>
-          <w:left w:w="53" w:type="dxa"/>
+          <w:left w:w="52" w:type="dxa"/>
           <w:bottom w:w="55" w:type="dxa"/>
           <w:right w:w="55" w:type="dxa"/>
         </w:tblCellMar>
@@ -7502,6 +7600,7 @@
       <w:rPr>
         <w:rFonts w:ascii="Liberation Serif" w:hAnsi="Liberation Serif" w:eastAsia="Noto Serif CJK SC" w:cs="Lohit Devanagari"/>
         <w:kern w:val="2"/>
+        <w:sz w:val="20"/>
         <w:szCs w:val="24"/>
         <w:lang w:val="ru-RU" w:eastAsia="zh-CN" w:bidi="hi-IN"/>
       </w:rPr>
@@ -7515,7 +7614,7 @@
     <w:qFormat/>
     <w:pPr>
       <w:widowControl/>
-      <w:overflowPunct w:val="false"/>
+      <w:overflowPunct w:val="true"/>
       <w:bidi w:val="0"/>
       <w:jc w:val="left"/>
     </w:pPr>
@@ -7538,6 +7637,11 @@
   </w:style>
   <w:style w:type="character" w:styleId="ListLabel1">
     <w:name w:val="ListLabel 1"/>
+    <w:qFormat/>
+    <w:rPr/>
+  </w:style>
+  <w:style w:type="character" w:styleId="ListLabel2">
+    <w:name w:val="ListLabel 2"/>
     <w:qFormat/>
     <w:rPr/>
   </w:style>

</xml_diff>